<commit_message>
complete PHP of notice
</commit_message>
<xml_diff>
--- a/DB연동결과서/디비연동의뢰완료서.docx
+++ b/DB연동결과서/디비연동의뢰완료서.docx
@@ -54,6 +54,15 @@
             <w:pPr>
               <w:jc w:val="center"/>
             </w:pPr>
+            <w:r>
+              <w:rPr>
+                <w:rFonts w:hint="eastAsia"/>
+              </w:rPr>
+              <w:t>D</w:t>
+            </w:r>
+            <w:r>
+              <w:t>B</w:t>
+            </w:r>
           </w:p>
         </w:tc>
         <w:tc>
@@ -87,6 +96,15 @@
             <w:pPr>
               <w:jc w:val="center"/>
             </w:pPr>
+            <w:r>
+              <w:rPr>
+                <w:rFonts w:hint="eastAsia"/>
+              </w:rPr>
+              <w:t>A</w:t>
+            </w:r>
+            <w:r>
+              <w:t>PP</w:t>
+            </w:r>
           </w:p>
         </w:tc>
         <w:tc>
@@ -120,6 +138,12 @@
             <w:pPr>
               <w:jc w:val="center"/>
             </w:pPr>
+            <w:r>
+              <w:rPr>
+                <w:rFonts w:hint="eastAsia"/>
+              </w:rPr>
+              <w:t>장지은</w:t>
+            </w:r>
           </w:p>
         </w:tc>
         <w:tc>
@@ -153,6 +177,18 @@
             <w:pPr>
               <w:jc w:val="center"/>
             </w:pPr>
+            <w:r>
+              <w:rPr>
+                <w:rFonts w:hint="eastAsia"/>
+              </w:rPr>
+              <w:t>2</w:t>
+            </w:r>
+            <w:r>
+              <w:t>020.04.</w:t>
+            </w:r>
+            <w:r>
+              <w:t>21</w:t>
+            </w:r>
           </w:p>
         </w:tc>
       </w:tr>
@@ -197,6 +233,21 @@
                 <w:tab w:val="left" w:pos="3540"/>
               </w:tabs>
             </w:pPr>
+            <w:r>
+              <w:rPr>
+                <w:rFonts w:hint="eastAsia"/>
+              </w:rPr>
+              <w:t xml:space="preserve">안드로이드 </w:t>
+            </w:r>
+            <w:r>
+              <w:t xml:space="preserve">– </w:t>
+            </w:r>
+            <w:r>
+              <w:rPr>
+                <w:rFonts w:hint="eastAsia"/>
+              </w:rPr>
+              <w:t>모든 공지사항 연동</w:t>
+            </w:r>
           </w:p>
         </w:tc>
       </w:tr>
@@ -218,26 +269,14 @@
         </w:rPr>
         <w:t xml:space="preserve">넘겨주는 </w:t>
       </w:r>
-      <w:proofErr w:type="spellStart"/>
       <w:r>
         <w:rPr>
           <w:rFonts w:hint="eastAsia"/>
           <w:b/>
           <w:bCs/>
         </w:rPr>
-        <w:t>데이터</w:t>
+        <w:t>데이터 및 참고 데이터</w:t>
       </w:r>
-      <w:proofErr w:type="spellEnd"/>
-      <w:r>
-        <w:rPr>
-          <w:rFonts w:hint="eastAsia"/>
-          <w:b/>
-          <w:bCs/>
-        </w:rPr>
-        <w:t xml:space="preserve"> 및 참고 데이터</w:t>
-      </w:r>
-      <w:bookmarkStart w:id="0" w:name="_GoBack"/>
-      <w:bookmarkEnd w:id="0"/>
     </w:p>
     <w:tbl>
       <w:tblPr>
@@ -288,7 +327,22 @@
             <w:tcW w:w="7306" w:type="dxa"/>
             <w:gridSpan w:val="3"/>
           </w:tcPr>
-          <w:p/>
+          <w:p>
+            <w:pPr>
+              <w:rPr>
+                <w:rFonts w:hint="eastAsia"/>
+              </w:rPr>
+            </w:pPr>
+            <w:r>
+              <w:rPr>
+                <w:rFonts w:hint="eastAsia"/>
+              </w:rPr>
+              <w:t>P</w:t>
+            </w:r>
+            <w:r>
+              <w:t>OST</w:t>
+            </w:r>
+          </w:p>
         </w:tc>
       </w:tr>
       <w:tr>
@@ -425,6 +479,15 @@
             <w:pPr>
               <w:jc w:val="center"/>
             </w:pPr>
+            <w:r>
+              <w:rPr>
+                <w:rFonts w:hint="eastAsia"/>
+              </w:rPr>
+              <w:t>i</w:t>
+            </w:r>
+            <w:r>
+              <w:t>nt</w:t>
+            </w:r>
           </w:p>
         </w:tc>
         <w:tc>
@@ -435,6 +498,15 @@
             <w:pPr>
               <w:jc w:val="center"/>
             </w:pPr>
+            <w:r>
+              <w:rPr>
+                <w:rFonts w:hint="eastAsia"/>
+              </w:rPr>
+              <w:t>n</w:t>
+            </w:r>
+            <w:r>
+              <w:t>um</w:t>
+            </w:r>
           </w:p>
         </w:tc>
         <w:tc>
@@ -464,6 +536,15 @@
             <w:pPr>
               <w:jc w:val="center"/>
             </w:pPr>
+            <w:r>
+              <w:rPr>
+                <w:rFonts w:hint="eastAsia"/>
+              </w:rPr>
+              <w:t>S</w:t>
+            </w:r>
+            <w:r>
+              <w:t>tring</w:t>
+            </w:r>
           </w:p>
         </w:tc>
         <w:tc>
@@ -474,6 +555,9 @@
             <w:pPr>
               <w:jc w:val="center"/>
             </w:pPr>
+            <w:r>
+              <w:t>name</w:t>
+            </w:r>
           </w:p>
         </w:tc>
         <w:tc>
@@ -503,6 +587,15 @@
             <w:pPr>
               <w:jc w:val="center"/>
             </w:pPr>
+            <w:r>
+              <w:rPr>
+                <w:rFonts w:hint="eastAsia"/>
+              </w:rPr>
+              <w:t>S</w:t>
+            </w:r>
+            <w:r>
+              <w:t>tring</w:t>
+            </w:r>
           </w:p>
         </w:tc>
         <w:tc>
@@ -513,6 +606,17 @@
             <w:pPr>
               <w:jc w:val="center"/>
             </w:pPr>
+            <w:proofErr w:type="spellStart"/>
+            <w:r>
+              <w:rPr>
+                <w:rFonts w:hint="eastAsia"/>
+              </w:rPr>
+              <w:t>a</w:t>
+            </w:r>
+            <w:r>
+              <w:t>dmin_id</w:t>
+            </w:r>
+            <w:proofErr w:type="spellEnd"/>
           </w:p>
         </w:tc>
         <w:tc>
@@ -542,6 +646,15 @@
             <w:pPr>
               <w:jc w:val="center"/>
             </w:pPr>
+            <w:r>
+              <w:rPr>
+                <w:rFonts w:hint="eastAsia"/>
+              </w:rPr>
+              <w:t>S</w:t>
+            </w:r>
+            <w:r>
+              <w:t>tring</w:t>
+            </w:r>
           </w:p>
         </w:tc>
         <w:tc>
@@ -552,6 +665,15 @@
             <w:pPr>
               <w:jc w:val="center"/>
             </w:pPr>
+            <w:r>
+              <w:rPr>
+                <w:rFonts w:hint="eastAsia"/>
+              </w:rPr>
+              <w:t>d</w:t>
+            </w:r>
+            <w:r>
+              <w:t>ate</w:t>
+            </w:r>
           </w:p>
         </w:tc>
         <w:tc>
@@ -767,9 +889,21 @@
             <w:vAlign w:val="center"/>
           </w:tcPr>
           <w:p>
-            <w:pPr>
-              <w:jc w:val="center"/>
-            </w:pPr>
+            <w:r>
+              <w:rPr>
+                <w:rFonts w:hint="eastAsia"/>
+              </w:rPr>
+              <w:t xml:space="preserve">원하는 구조는 </w:t>
+            </w:r>
+            <w:r>
+              <w:t>JASO</w:t>
+            </w:r>
+            <w:r>
+              <w:rPr>
+                <w:rFonts w:hint="eastAsia"/>
+              </w:rPr>
+              <w:t>N상에서 수정해야 할 듯.</w:t>
+            </w:r>
           </w:p>
         </w:tc>
       </w:tr>
@@ -825,6 +959,14 @@
             <w:pPr>
               <w:jc w:val="center"/>
             </w:pPr>
+            <w:hyperlink r:id="rId10" w:history="1">
+              <w:r>
+                <w:rPr>
+                  <w:rStyle w:val="a9"/>
+                </w:rPr>
+                <w:t>https://www.slobrary.com/android/Notice_all.php</w:t>
+              </w:r>
+            </w:hyperlink>
           </w:p>
         </w:tc>
       </w:tr>
@@ -861,6 +1003,7 @@
         </w:rPr>
         <w:t xml:space="preserve"> </w:t>
       </w:r>
+      <w:proofErr w:type="gramStart"/>
       <w:r>
         <w:rPr>
           <w:rFonts w:hint="eastAsia"/>
@@ -880,6 +1023,7 @@
         </w:rPr>
         <w:t>:</w:t>
       </w:r>
+      <w:proofErr w:type="gramEnd"/>
       <w:r>
         <w:rPr>
           <w:sz w:val="24"/>
@@ -892,13 +1036,36 @@
           <w:sz w:val="24"/>
           <w:szCs w:val="28"/>
         </w:rPr>
-        <w:t>00. 00</w:t>
+        <w:t>0</w:t>
       </w:r>
+      <w:r>
+        <w:rPr>
+          <w:sz w:val="24"/>
+          <w:szCs w:val="28"/>
+        </w:rPr>
+        <w:t>4</w:t>
+      </w:r>
+      <w:r>
+        <w:rPr>
+          <w:sz w:val="24"/>
+          <w:szCs w:val="28"/>
+        </w:rPr>
+        <w:t xml:space="preserve">. </w:t>
+      </w:r>
+      <w:r>
+        <w:rPr>
+          <w:sz w:val="24"/>
+          <w:szCs w:val="28"/>
+        </w:rPr>
+        <w:t>26</w:t>
+      </w:r>
+      <w:bookmarkStart w:id="0" w:name="_GoBack"/>
+      <w:bookmarkEnd w:id="0"/>
     </w:p>
     <w:sectPr>
-      <w:headerReference w:type="even" r:id="rId10"/>
-      <w:headerReference w:type="default" r:id="rId11"/>
-      <w:headerReference w:type="first" r:id="rId12"/>
+      <w:headerReference w:type="even" r:id="rId11"/>
+      <w:headerReference w:type="default" r:id="rId12"/>
+      <w:headerReference w:type="first" r:id="rId13"/>
       <w:pgSz w:w="11906" w:h="16838"/>
       <w:pgMar w:top="1701" w:right="1440" w:bottom="1440" w:left="1440" w:header="851" w:footer="992" w:gutter="0"/>
       <w:cols w:space="425"/>
@@ -1109,7 +1276,7 @@
       </w:pPr>
     </w:pPrDefault>
   </w:docDefaults>
-  <w:latentStyles w:defLockedState="0" w:defUIPriority="99" w:defSemiHidden="0" w:defUnhideWhenUsed="0" w:defQFormat="0" w:count="377">
+  <w:latentStyles w:defLockedState="0" w:defUIPriority="99" w:defSemiHidden="0" w:defUnhideWhenUsed="0" w:defQFormat="0" w:count="375">
     <w:lsdException w:name="Normal" w:uiPriority="0" w:qFormat="1"/>
     <w:lsdException w:name="heading 1" w:uiPriority="9" w:qFormat="1"/>
     <w:lsdException w:name="heading 2" w:semiHidden="1" w:uiPriority="9" w:unhideWhenUsed="1" w:qFormat="1"/>
@@ -1485,8 +1652,6 @@
     <w:lsdException w:name="Smart Hyperlink" w:semiHidden="1" w:unhideWhenUsed="1"/>
     <w:lsdException w:name="Hashtag" w:semiHidden="1" w:unhideWhenUsed="1"/>
     <w:lsdException w:name="Unresolved Mention" w:semiHidden="1" w:unhideWhenUsed="1"/>
-    <w:lsdException w:name="Smart Link" w:semiHidden="1" w:unhideWhenUsed="1"/>
-    <w:lsdException w:name="Smart Link Error" w:semiHidden="1" w:unhideWhenUsed="1"/>
   </w:latentStyles>
   <w:style w:type="paragraph" w:default="1" w:styleId="a">
     <w:name w:val="Normal"/>
@@ -1643,6 +1808,18 @@
       <w:i/>
       <w:iCs/>
       <w:color w:val="4472C4" w:themeColor="accent1"/>
+    </w:rPr>
+  </w:style>
+  <w:style w:type="character" w:styleId="a9">
+    <w:name w:val="Hyperlink"/>
+    <w:basedOn w:val="a0"/>
+    <w:uiPriority w:val="99"/>
+    <w:semiHidden/>
+    <w:unhideWhenUsed/>
+    <w:rsid w:val="0053672C"/>
+    <w:rPr>
+      <w:color w:val="0000FF"/>
+      <w:u w:val="single"/>
     </w:rPr>
   </w:style>
 </w:styles>
@@ -1944,6 +2121,21 @@
 </file>
 
 <file path=customXml/item1.xml><?xml version="1.0" encoding="utf-8"?>
+<p:properties xmlns:p="http://schemas.microsoft.com/office/2006/metadata/properties" xmlns:xsi="http://www.w3.org/2001/XMLSchema-instance" xmlns:pc="http://schemas.microsoft.com/office/infopath/2007/PartnerControls">
+  <documentManagement/>
+</p:properties>
+</file>
+
+<file path=customXml/item2.xml><?xml version="1.0" encoding="utf-8"?>
+<?mso-contentType ?>
+<FormTemplates xmlns="http://schemas.microsoft.com/sharepoint/v3/contenttype/forms">
+  <Display>DocumentLibraryForm</Display>
+  <Edit>DocumentLibraryForm</Edit>
+  <New>DocumentLibraryForm</New>
+</FormTemplates>
+</file>
+
+<file path=customXml/item3.xml><?xml version="1.0" encoding="utf-8"?>
 <ct:contentTypeSchema xmlns:ct="http://schemas.microsoft.com/office/2006/metadata/contentType" xmlns:ma="http://schemas.microsoft.com/office/2006/metadata/properties/metaAttributes" ct:_="" ma:_="" ma:contentTypeName="문서" ma:contentTypeID="0x010100451F7AC263E3454382C243EDFD0C4BB7" ma:contentTypeVersion="8" ma:contentTypeDescription="새 문서를 만듭니다." ma:contentTypeScope="" ma:versionID="f51dad94fa1ec03fd7c816631d6d7ecb">
   <xsd:schema xmlns:xsd="http://www.w3.org/2001/XMLSchema" xmlns:xs="http://www.w3.org/2001/XMLSchema" xmlns:p="http://schemas.microsoft.com/office/2006/metadata/properties" xmlns:ns3="22f2c4ca-b5ad-4e30-85c1-a5fc1575daef" targetNamespace="http://schemas.microsoft.com/office/2006/metadata/properties" ma:root="true" ma:fieldsID="5f4fa0c220168305b7cb20e2b7b6f3ce" ns3:_="">
     <xsd:import namespace="22f2c4ca-b5ad-4e30-85c1-a5fc1575daef"/>
@@ -2113,26 +2305,28 @@
 </ct:contentTypeSchema>
 </file>
 
-<file path=customXml/item2.xml><?xml version="1.0" encoding="utf-8"?>
-<?mso-contentType ?>
-<FormTemplates xmlns="http://schemas.microsoft.com/sharepoint/v3/contenttype/forms">
-  <Display>DocumentLibraryForm</Display>
-  <Edit>DocumentLibraryForm</Edit>
-  <New>DocumentLibraryForm</New>
-</FormTemplates>
-</file>
-
-<file path=customXml/item3.xml><?xml version="1.0" encoding="utf-8"?>
-<p:properties xmlns:p="http://schemas.microsoft.com/office/2006/metadata/properties" xmlns:xsi="http://www.w3.org/2001/XMLSchema-instance" xmlns:pc="http://schemas.microsoft.com/office/infopath/2007/PartnerControls">
-  <documentManagement/>
-</p:properties>
-</file>
-
 <file path=customXml/item4.xml><?xml version="1.0" encoding="utf-8"?>
 <b:Sources xmlns:b="http://schemas.openxmlformats.org/officeDocument/2006/bibliography" xmlns="http://schemas.openxmlformats.org/officeDocument/2006/bibliography" SelectedStyle="\APASixthEditionOfficeOnline.xsl" StyleName="APA" Version="6"/>
 </file>
 
 <file path=customXml/itemProps1.xml><?xml version="1.0" encoding="utf-8"?>
+<ds:datastoreItem xmlns:ds="http://schemas.openxmlformats.org/officeDocument/2006/customXml" ds:itemID="{0591D988-FEF8-4879-B8EB-BD25BF0B79AB}">
+  <ds:schemaRefs>
+    <ds:schemaRef ds:uri="http://schemas.microsoft.com/office/2006/metadata/properties"/>
+    <ds:schemaRef ds:uri="http://schemas.microsoft.com/office/infopath/2007/PartnerControls"/>
+  </ds:schemaRefs>
+</ds:datastoreItem>
+</file>
+
+<file path=customXml/itemProps2.xml><?xml version="1.0" encoding="utf-8"?>
+<ds:datastoreItem xmlns:ds="http://schemas.openxmlformats.org/officeDocument/2006/customXml" ds:itemID="{3D2118E4-9B42-4187-BBF5-E2611314A052}">
+  <ds:schemaRefs>
+    <ds:schemaRef ds:uri="http://schemas.microsoft.com/sharepoint/v3/contenttype/forms"/>
+  </ds:schemaRefs>
+</ds:datastoreItem>
+</file>
+
+<file path=customXml/itemProps3.xml><?xml version="1.0" encoding="utf-8"?>
 <ds:datastoreItem xmlns:ds="http://schemas.openxmlformats.org/officeDocument/2006/customXml" ds:itemID="{335A4376-73BF-4154-92BD-0023CECD72A4}">
   <ds:schemaRefs>
     <ds:schemaRef ds:uri="http://schemas.microsoft.com/office/2006/metadata/contentType"/>
@@ -2150,32 +2344,8 @@
 </ds:datastoreItem>
 </file>
 
-<file path=customXml/itemProps2.xml><?xml version="1.0" encoding="utf-8"?>
-<ds:datastoreItem xmlns:ds="http://schemas.openxmlformats.org/officeDocument/2006/customXml" ds:itemID="{3D2118E4-9B42-4187-BBF5-E2611314A052}">
-  <ds:schemaRefs>
-    <ds:schemaRef ds:uri="http://schemas.microsoft.com/sharepoint/v3/contenttype/forms"/>
-  </ds:schemaRefs>
-</ds:datastoreItem>
-</file>
-
-<file path=customXml/itemProps3.xml><?xml version="1.0" encoding="utf-8"?>
-<ds:datastoreItem xmlns:ds="http://schemas.openxmlformats.org/officeDocument/2006/customXml" ds:itemID="{0591D988-FEF8-4879-B8EB-BD25BF0B79AB}">
-  <ds:schemaRefs>
-    <ds:schemaRef ds:uri="http://schemas.openxmlformats.org/package/2006/metadata/core-properties"/>
-    <ds:schemaRef ds:uri="http://purl.org/dc/terms/"/>
-    <ds:schemaRef ds:uri="http://www.w3.org/XML/1998/namespace"/>
-    <ds:schemaRef ds:uri="http://purl.org/dc/elements/1.1/"/>
-    <ds:schemaRef ds:uri="http://schemas.microsoft.com/office/infopath/2007/PartnerControls"/>
-    <ds:schemaRef ds:uri="http://schemas.microsoft.com/office/2006/documentManagement/types"/>
-    <ds:schemaRef ds:uri="22f2c4ca-b5ad-4e30-85c1-a5fc1575daef"/>
-    <ds:schemaRef ds:uri="http://schemas.microsoft.com/office/2006/metadata/properties"/>
-    <ds:schemaRef ds:uri="http://purl.org/dc/dcmitype/"/>
-  </ds:schemaRefs>
-</ds:datastoreItem>
-</file>
-
 <file path=customXml/itemProps4.xml><?xml version="1.0" encoding="utf-8"?>
-<ds:datastoreItem xmlns:ds="http://schemas.openxmlformats.org/officeDocument/2006/customXml" ds:itemID="{306EAAFD-5F6B-472C-9E23-F870AC5B70F3}">
+<ds:datastoreItem xmlns:ds="http://schemas.openxmlformats.org/officeDocument/2006/customXml" ds:itemID="{9720CA76-3EEA-48EC-B3BD-D21A85252F66}">
   <ds:schemaRefs>
     <ds:schemaRef ds:uri="http://schemas.openxmlformats.org/officeDocument/2006/bibliography"/>
   </ds:schemaRefs>

</xml_diff>

<commit_message>
Web Login and Logout
</commit_message>
<xml_diff>
--- a/DB연동결과서/디비연동의뢰완료서.docx
+++ b/DB연동결과서/디비연동의뢰완료서.docx
@@ -187,7 +187,10 @@
               <w:t>020.0</w:t>
             </w:r>
             <w:r>
-              <w:t>5.07</w:t>
+              <w:t>5.0</w:t>
+            </w:r>
+            <w:r>
+              <w:t>8</w:t>
             </w:r>
           </w:p>
         </w:tc>
@@ -229,25 +232,50 @@
           </w:tcPr>
           <w:p>
             <w:pPr>
-              <w:tabs>
-                <w:tab w:val="left" w:pos="3540"/>
-              </w:tabs>
-              <w:jc w:val="center"/>
-            </w:pPr>
-            <w:r>
-              <w:rPr>
-                <w:rFonts w:hint="eastAsia"/>
+              <w:pStyle w:val="Default"/>
+              <w:jc w:val="center"/>
+              <w:rPr>
+                <w:rFonts w:hint="eastAsia"/>
+                <w:szCs w:val="20"/>
+              </w:rPr>
+            </w:pPr>
+            <w:r>
+              <w:rPr>
+                <w:rFonts w:hint="eastAsia"/>
+                <w:sz w:val="20"/>
+                <w:szCs w:val="20"/>
               </w:rPr>
               <w:t>웹</w:t>
             </w:r>
             <w:r>
-              <w:t xml:space="preserve"> DB연동 – </w:t>
-            </w:r>
-            <w:r>
-              <w:rPr>
-                <w:rFonts w:hint="eastAsia"/>
-              </w:rPr>
-              <w:t>비밀번호 찾기 시 회원정보 여부</w:t>
+              <w:rPr>
+                <w:sz w:val="20"/>
+                <w:szCs w:val="20"/>
+              </w:rPr>
+              <w:t>DB</w:t>
+            </w:r>
+            <w:r>
+              <w:rPr>
+                <w:rFonts w:hint="eastAsia"/>
+                <w:sz w:val="20"/>
+                <w:szCs w:val="20"/>
+              </w:rPr>
+              <w:t>연동</w:t>
+            </w:r>
+            <w:r>
+              <w:rPr>
+                <w:sz w:val="20"/>
+                <w:szCs w:val="20"/>
+              </w:rPr>
+              <w:t>–</w:t>
+            </w:r>
+            <w:r>
+              <w:rPr>
+                <w:rFonts w:hint="eastAsia"/>
+                <w:sz w:val="20"/>
+                <w:szCs w:val="20"/>
+              </w:rPr>
+              <w:t>로그인</w:t>
             </w:r>
           </w:p>
         </w:tc>
@@ -404,7 +432,7 @@
               <w:rPr>
                 <w:rFonts w:hint="eastAsia"/>
               </w:rPr>
-              <w:t>비밀번호 설정 오류</w:t>
+              <w:t>로그인 성공</w:t>
             </w:r>
           </w:p>
         </w:tc>
@@ -417,7 +445,13 @@
               <w:jc w:val="center"/>
             </w:pPr>
             <w:r>
-              <w:t>False</w:t>
+              <w:rPr>
+                <w:rFonts w:hint="eastAsia"/>
+              </w:rPr>
+              <w:t>T</w:t>
+            </w:r>
+            <w:r>
+              <w:t>rue</w:t>
             </w:r>
           </w:p>
         </w:tc>
@@ -434,12 +468,15 @@
           <w:p>
             <w:pPr>
               <w:jc w:val="center"/>
-            </w:pPr>
-            <w:r>
-              <w:rPr>
-                <w:rFonts w:hint="eastAsia"/>
-              </w:rPr>
-              <w:t>비밀번호 설정 성공</w:t>
+              <w:rPr>
+                <w:rFonts w:hint="eastAsia"/>
+              </w:rPr>
+            </w:pPr>
+            <w:r>
+              <w:rPr>
+                <w:rFonts w:hint="eastAsia"/>
+              </w:rPr>
+              <w:t>로그인 실패</w:t>
             </w:r>
           </w:p>
         </w:tc>
@@ -452,13 +489,7 @@
               <w:jc w:val="center"/>
             </w:pPr>
             <w:r>
-              <w:rPr>
-                <w:rFonts w:hint="eastAsia"/>
-              </w:rPr>
-              <w:t>T</w:t>
-            </w:r>
-            <w:r>
-              <w:t>rue</w:t>
+              <w:t>False</w:t>
             </w:r>
           </w:p>
         </w:tc>
@@ -531,17 +562,7 @@
             <w:tcW w:w="7306" w:type="dxa"/>
             <w:gridSpan w:val="3"/>
           </w:tcPr>
-          <w:p>
-            <w:r>
-              <w:rPr>
-                <w:rFonts w:hint="eastAsia"/>
-              </w:rPr>
-              <w:t>J</w:t>
-            </w:r>
-            <w:r>
-              <w:t>SP Form</w:t>
-            </w:r>
-          </w:p>
+          <w:p/>
         </w:tc>
       </w:tr>
       <w:tr>
@@ -684,12 +705,11 @@
             <w:pPr>
               <w:jc w:val="center"/>
             </w:pPr>
-            <w:r>
-              <w:rPr>
-                <w:rFonts w:hint="eastAsia"/>
-              </w:rPr>
-              <w:t>String</w:t>
-            </w:r>
+            <w:proofErr w:type="spellStart"/>
+            <w:r>
+              <w:t>MemBean</w:t>
+            </w:r>
+            <w:proofErr w:type="spellEnd"/>
           </w:p>
         </w:tc>
         <w:tc>
@@ -700,15 +720,11 @@
             <w:pPr>
               <w:jc w:val="center"/>
             </w:pPr>
-            <w:r>
-              <w:rPr>
-                <w:rFonts w:hint="eastAsia"/>
-              </w:rPr>
-              <w:t>n</w:t>
-            </w:r>
-            <w:r>
-              <w:t>ame</w:t>
-            </w:r>
+            <w:proofErr w:type="spellStart"/>
+            <w:r>
+              <w:t>memBean</w:t>
+            </w:r>
+            <w:proofErr w:type="spellEnd"/>
           </w:p>
         </w:tc>
         <w:tc>
@@ -738,15 +754,6 @@
             <w:pPr>
               <w:jc w:val="center"/>
             </w:pPr>
-            <w:r>
-              <w:rPr>
-                <w:rFonts w:hint="eastAsia"/>
-              </w:rPr>
-              <w:t>S</w:t>
-            </w:r>
-            <w:r>
-              <w:t>tring</w:t>
-            </w:r>
           </w:p>
         </w:tc>
         <w:tc>
@@ -757,9 +764,6 @@
             <w:pPr>
               <w:jc w:val="center"/>
             </w:pPr>
-            <w:r>
-              <w:t>birth</w:t>
-            </w:r>
           </w:p>
         </w:tc>
         <w:tc>
@@ -789,15 +793,6 @@
             <w:pPr>
               <w:jc w:val="center"/>
             </w:pPr>
-            <w:r>
-              <w:rPr>
-                <w:rFonts w:hint="eastAsia"/>
-              </w:rPr>
-              <w:t>S</w:t>
-            </w:r>
-            <w:r>
-              <w:t>tring</w:t>
-            </w:r>
           </w:p>
         </w:tc>
         <w:tc>
@@ -808,9 +803,6 @@
             <w:pPr>
               <w:jc w:val="center"/>
             </w:pPr>
-            <w:r>
-              <w:t>mail</w:t>
-            </w:r>
           </w:p>
         </w:tc>
         <w:tc>
@@ -839,19 +831,7 @@
           <w:p>
             <w:pPr>
               <w:jc w:val="center"/>
-              <w:rPr>
-                <w:rFonts w:hint="eastAsia"/>
-              </w:rPr>
-            </w:pPr>
-            <w:r>
-              <w:rPr>
-                <w:rFonts w:hint="eastAsia"/>
-              </w:rPr>
-              <w:t>S</w:t>
-            </w:r>
-            <w:r>
-              <w:t xml:space="preserve">tring </w:t>
-            </w:r>
+            </w:pPr>
           </w:p>
         </w:tc>
         <w:tc>
@@ -862,11 +842,6 @@
             <w:pPr>
               <w:jc w:val="center"/>
             </w:pPr>
-            <w:proofErr w:type="spellStart"/>
-            <w:r>
-              <w:t>Mem_id</w:t>
-            </w:r>
-            <w:proofErr w:type="spellEnd"/>
           </w:p>
         </w:tc>
         <w:tc>
@@ -1092,19 +1067,42 @@
               <w:jc w:val="center"/>
             </w:pPr>
             <w:r>
-              <w:rPr>
-                <w:rFonts w:hint="eastAsia"/>
-              </w:rPr>
-              <w:t>D</w:t>
-            </w:r>
-            <w:r>
-              <w:t>B</w:t>
-            </w:r>
-            <w:r>
-              <w:rPr>
-                <w:rFonts w:hint="eastAsia"/>
-              </w:rPr>
-              <w:t>와의 가독성을 위해 변수 명 변경</w:t>
+              <w:t>Login</w:t>
+            </w:r>
+            <w:r>
+              <w:rPr>
+                <w:rFonts w:hint="eastAsia"/>
+              </w:rPr>
+              <w:t xml:space="preserve">체크를 위한 웹페이지 </w:t>
+            </w:r>
+            <w:r>
+              <w:rPr>
+                <w:rFonts w:hint="eastAsia"/>
+              </w:rPr>
+              <w:t>모듈화</w:t>
+            </w:r>
+            <w:r>
+              <w:rPr>
+                <w:rFonts w:hint="eastAsia"/>
+              </w:rPr>
+              <w:t>(</w:t>
+            </w:r>
+            <w:proofErr w:type="spellStart"/>
+            <w:r>
+              <w:t>MemberInfo.j</w:t>
+            </w:r>
+            <w:r>
+              <w:rPr>
+                <w:rFonts w:hint="eastAsia"/>
+              </w:rPr>
+              <w:t>s</w:t>
+            </w:r>
+            <w:r>
+              <w:t>p</w:t>
+            </w:r>
+            <w:proofErr w:type="spellEnd"/>
+            <w:r>
+              <w:t>)</w:t>
             </w:r>
           </w:p>
           <w:p>
@@ -1117,21 +1115,34 @@
               <w:ind w:leftChars="0"/>
               <w:jc w:val="center"/>
             </w:pPr>
-            <w:r>
-              <w:rPr>
-                <w:rFonts w:hint="eastAsia"/>
-              </w:rPr>
-              <w:t xml:space="preserve">생년월일 입력방식 변경 </w:t>
-            </w:r>
-            <w:r>
-              <w:t>– DB</w:t>
-            </w:r>
-            <w:r>
-              <w:rPr>
-                <w:rFonts w:hint="eastAsia"/>
-              </w:rPr>
-              <w:t>가 처리할 수 있게</w:t>
-            </w:r>
+            <w:proofErr w:type="spellStart"/>
+            <w:r>
+              <w:rPr>
+                <w:rFonts w:hint="eastAsia"/>
+              </w:rPr>
+              <w:t>L</w:t>
+            </w:r>
+            <w:r>
+              <w:t>oginProc.j</w:t>
+            </w:r>
+            <w:r>
+              <w:rPr>
+                <w:rFonts w:hint="eastAsia"/>
+              </w:rPr>
+              <w:t>s</w:t>
+            </w:r>
+            <w:r>
+              <w:t>p</w:t>
+            </w:r>
+            <w:proofErr w:type="spellEnd"/>
+            <w:r>
+              <w:t xml:space="preserve">, </w:t>
+            </w:r>
+            <w:proofErr w:type="spellStart"/>
+            <w:r>
+              <w:t>LogoutProc.jsp</w:t>
+            </w:r>
+            <w:proofErr w:type="spellEnd"/>
           </w:p>
           <w:p>
             <w:pPr>
@@ -1147,7 +1158,38 @@
               <w:rPr>
                 <w:rFonts w:hint="eastAsia"/>
               </w:rPr>
-              <w:t>데이터 송수신을 위한 파일 추가</w:t>
+              <w:t>로그인</w:t>
+            </w:r>
+            <w:r>
+              <w:rPr>
+                <w:rFonts w:hint="eastAsia"/>
+              </w:rPr>
+              <w:t xml:space="preserve"> </w:t>
+            </w:r>
+            <w:r>
+              <w:rPr>
+                <w:rFonts w:hint="eastAsia"/>
+              </w:rPr>
+              <w:t>경</w:t>
+            </w:r>
+            <w:bookmarkStart w:id="0" w:name="_GoBack"/>
+            <w:bookmarkEnd w:id="0"/>
+            <w:r>
+              <w:rPr>
+                <w:rFonts w:hint="eastAsia"/>
+              </w:rPr>
+              <w:t>우에 따라 로그인과 회원가입 여부 모듈화</w:t>
+            </w:r>
+            <w:r>
+              <w:t>(</w:t>
+            </w:r>
+            <w:proofErr w:type="spellStart"/>
+            <w:r>
+              <w:t>ShowLogin.jsp</w:t>
+            </w:r>
+            <w:proofErr w:type="spellEnd"/>
+            <w:r>
+              <w:t>)</w:t>
             </w:r>
           </w:p>
         </w:tc>
@@ -1228,17 +1270,15 @@
           <w:sz w:val="24"/>
           <w:szCs w:val="28"/>
         </w:rPr>
-        <w:t>5. 0</w:t>
+        <w:t xml:space="preserve">5. </w:t>
       </w:r>
       <w:r>
         <w:rPr>
           <w:sz w:val="24"/>
           <w:szCs w:val="28"/>
         </w:rPr>
-        <w:t>9</w:t>
+        <w:t>10</w:t>
       </w:r>
-      <w:bookmarkStart w:id="0" w:name="_GoBack"/>
-      <w:bookmarkEnd w:id="0"/>
     </w:p>
     <w:sectPr>
       <w:headerReference w:type="even" r:id="rId11"/>
@@ -2097,6 +2137,25 @@
       <w:u w:val="single"/>
     </w:rPr>
   </w:style>
+  <w:style w:type="paragraph" w:customStyle="1" w:styleId="Default">
+    <w:name w:val="Default"/>
+    <w:rsid w:val="00862A3D"/>
+    <w:pPr>
+      <w:widowControl w:val="0"/>
+      <w:autoSpaceDE w:val="0"/>
+      <w:autoSpaceDN w:val="0"/>
+      <w:adjustRightInd w:val="0"/>
+      <w:spacing w:after="0" w:line="240" w:lineRule="auto"/>
+      <w:jc w:val="left"/>
+    </w:pPr>
+    <w:rPr>
+      <w:rFonts w:ascii="맑은 고딕" w:eastAsia="맑은 고딕" w:cs="맑은 고딕"/>
+      <w:color w:val="000000"/>
+      <w:kern w:val="0"/>
+      <w:sz w:val="24"/>
+      <w:szCs w:val="24"/>
+    </w:rPr>
+  </w:style>
 </w:styles>
 </file>
 
@@ -2566,18 +2625,18 @@
 </file>
 
 <file path=customXml/item2.xml><?xml version="1.0" encoding="utf-8"?>
-<p:properties xmlns:p="http://schemas.microsoft.com/office/2006/metadata/properties" xmlns:xsi="http://www.w3.org/2001/XMLSchema-instance" xmlns:pc="http://schemas.microsoft.com/office/infopath/2007/PartnerControls">
-  <documentManagement/>
-</p:properties>
-</file>
-
-<file path=customXml/item3.xml><?xml version="1.0" encoding="utf-8"?>
 <?mso-contentType ?>
 <FormTemplates xmlns="http://schemas.microsoft.com/sharepoint/v3/contenttype/forms">
   <Display>DocumentLibraryForm</Display>
   <Edit>DocumentLibraryForm</Edit>
   <New>DocumentLibraryForm</New>
 </FormTemplates>
+</file>
+
+<file path=customXml/item3.xml><?xml version="1.0" encoding="utf-8"?>
+<p:properties xmlns:p="http://schemas.microsoft.com/office/2006/metadata/properties" xmlns:xsi="http://www.w3.org/2001/XMLSchema-instance" xmlns:pc="http://schemas.microsoft.com/office/infopath/2007/PartnerControls">
+  <documentManagement/>
+</p:properties>
 </file>
 
 <file path=customXml/item4.xml><?xml version="1.0" encoding="utf-8"?>
@@ -2603,6 +2662,14 @@
 </file>
 
 <file path=customXml/itemProps2.xml><?xml version="1.0" encoding="utf-8"?>
+<ds:datastoreItem xmlns:ds="http://schemas.openxmlformats.org/officeDocument/2006/customXml" ds:itemID="{3D2118E4-9B42-4187-BBF5-E2611314A052}">
+  <ds:schemaRefs>
+    <ds:schemaRef ds:uri="http://schemas.microsoft.com/sharepoint/v3/contenttype/forms"/>
+  </ds:schemaRefs>
+</ds:datastoreItem>
+</file>
+
+<file path=customXml/itemProps3.xml><?xml version="1.0" encoding="utf-8"?>
 <ds:datastoreItem xmlns:ds="http://schemas.openxmlformats.org/officeDocument/2006/customXml" ds:itemID="{0591D988-FEF8-4879-B8EB-BD25BF0B79AB}">
   <ds:schemaRefs>
     <ds:schemaRef ds:uri="http://schemas.microsoft.com/office/2006/metadata/properties"/>
@@ -2611,16 +2678,8 @@
 </ds:datastoreItem>
 </file>
 
-<file path=customXml/itemProps3.xml><?xml version="1.0" encoding="utf-8"?>
-<ds:datastoreItem xmlns:ds="http://schemas.openxmlformats.org/officeDocument/2006/customXml" ds:itemID="{3D2118E4-9B42-4187-BBF5-E2611314A052}">
-  <ds:schemaRefs>
-    <ds:schemaRef ds:uri="http://schemas.microsoft.com/sharepoint/v3/contenttype/forms"/>
-  </ds:schemaRefs>
-</ds:datastoreItem>
-</file>
-
 <file path=customXml/itemProps4.xml><?xml version="1.0" encoding="utf-8"?>
-<ds:datastoreItem xmlns:ds="http://schemas.openxmlformats.org/officeDocument/2006/customXml" ds:itemID="{1FBB256E-EBAC-4EB3-8776-3FBD86297AA1}">
+<ds:datastoreItem xmlns:ds="http://schemas.openxmlformats.org/officeDocument/2006/customXml" ds:itemID="{7BCC6B8A-4E28-4AAF-ADCA-CD2512A4D907}">
   <ds:schemaRefs>
     <ds:schemaRef ds:uri="http://schemas.openxmlformats.org/officeDocument/2006/bibliography"/>
   </ds:schemaRefs>

</xml_diff>

<commit_message>
complete idChec and Signup
</commit_message>
<xml_diff>
--- a/DB연동결과서/디비연동의뢰완료서.docx
+++ b/DB연동결과서/디비연동의뢰완료서.docx
@@ -190,7 +190,7 @@
               <w:t>5.0</w:t>
             </w:r>
             <w:r>
-              <w:t>11</w:t>
+              <w:t>9</w:t>
             </w:r>
           </w:p>
         </w:tc>
@@ -235,6 +235,7 @@
               <w:pStyle w:val="Default"/>
               <w:jc w:val="center"/>
               <w:rPr>
+                <w:rFonts w:hint="eastAsia"/>
                 <w:szCs w:val="20"/>
               </w:rPr>
             </w:pPr>
@@ -243,7 +244,33 @@
                 <w:rFonts w:hint="eastAsia"/>
                 <w:szCs w:val="20"/>
               </w:rPr>
-              <w:t>회원가입 중 이미 가입된 이메일 체크</w:t>
+              <w:t xml:space="preserve">웹 </w:t>
+            </w:r>
+            <w:r>
+              <w:rPr>
+                <w:szCs w:val="20"/>
+              </w:rPr>
+              <w:t xml:space="preserve">DB </w:t>
+            </w:r>
+            <w:r>
+              <w:rPr>
+                <w:rFonts w:hint="eastAsia"/>
+                <w:szCs w:val="20"/>
+              </w:rPr>
+              <w:t xml:space="preserve">연동 </w:t>
+            </w:r>
+            <w:r>
+              <w:rPr>
+                <w:szCs w:val="20"/>
+              </w:rPr>
+              <w:t xml:space="preserve">– </w:t>
+            </w:r>
+            <w:r>
+              <w:rPr>
+                <w:rFonts w:hint="eastAsia"/>
+                <w:szCs w:val="20"/>
+              </w:rPr>
+              <w:t>아이디 중복 체크</w:t>
             </w:r>
           </w:p>
         </w:tc>
@@ -400,13 +427,7 @@
               <w:rPr>
                 <w:rFonts w:hint="eastAsia"/>
               </w:rPr>
-              <w:t>등록</w:t>
-            </w:r>
-            <w:r>
-              <w:rPr>
-                <w:rFonts w:hint="eastAsia"/>
-              </w:rPr>
-              <w:t xml:space="preserve"> 성공</w:t>
+              <w:t>중복 없음</w:t>
             </w:r>
           </w:p>
         </w:tc>
@@ -447,13 +468,7 @@
               <w:rPr>
                 <w:rFonts w:hint="eastAsia"/>
               </w:rPr>
-              <w:t>등록</w:t>
-            </w:r>
-            <w:r>
-              <w:rPr>
-                <w:rFonts w:hint="eastAsia"/>
-              </w:rPr>
-              <w:t xml:space="preserve"> 실패</w:t>
+              <w:t>중복 있음</w:t>
             </w:r>
           </w:p>
         </w:tc>
@@ -701,15 +716,11 @@
             <w:pPr>
               <w:jc w:val="center"/>
             </w:pPr>
-            <w:r>
-              <w:rPr>
-                <w:rFonts w:hint="eastAsia"/>
-              </w:rPr>
-              <w:t>e</w:t>
-            </w:r>
-            <w:r>
-              <w:t>mail</w:t>
-            </w:r>
+            <w:proofErr w:type="spellStart"/>
+            <w:r>
+              <w:t>mem_id</w:t>
+            </w:r>
+            <w:proofErr w:type="spellEnd"/>
           </w:p>
         </w:tc>
         <w:tc>
@@ -738,6 +749,9 @@
           <w:p>
             <w:pPr>
               <w:jc w:val="center"/>
+              <w:rPr>
+                <w:rFonts w:hint="eastAsia"/>
+              </w:rPr>
             </w:pPr>
           </w:p>
         </w:tc>
@@ -798,6 +812,8 @@
             <w:pPr>
               <w:jc w:val="center"/>
             </w:pPr>
+            <w:bookmarkStart w:id="0" w:name="_GoBack"/>
+            <w:bookmarkEnd w:id="0"/>
           </w:p>
         </w:tc>
       </w:tr>
@@ -1045,20 +1061,7 @@
             <w:pPr>
               <w:pStyle w:val="a6"/>
               <w:ind w:leftChars="0" w:left="760"/>
-              <w:rPr>
-                <w:rFonts w:hint="eastAsia"/>
-              </w:rPr>
-            </w:pPr>
-            <w:proofErr w:type="spellStart"/>
-            <w:r>
-              <w:t>MemMgr.emailCheck</w:t>
-            </w:r>
-            <w:proofErr w:type="spellEnd"/>
-            <w:r>
-              <w:t>(email)</w:t>
-            </w:r>
-            <w:bookmarkStart w:id="0" w:name="_GoBack"/>
-            <w:bookmarkEnd w:id="0"/>
+            </w:pPr>
           </w:p>
         </w:tc>
       </w:tr>
@@ -1152,7 +1155,7 @@
           <w:sz w:val="24"/>
           <w:szCs w:val="28"/>
         </w:rPr>
-        <w:t>1</w:t>
+        <w:t>9</w:t>
       </w:r>
     </w:p>
     <w:sectPr>
@@ -2336,6 +2339,15 @@
 </file>
 
 <file path=customXml/item2.xml><?xml version="1.0" encoding="utf-8"?>
+<?mso-contentType ?>
+<FormTemplates xmlns="http://schemas.microsoft.com/sharepoint/v3/contenttype/forms">
+  <Display>DocumentLibraryForm</Display>
+  <Edit>DocumentLibraryForm</Edit>
+  <New>DocumentLibraryForm</New>
+</FormTemplates>
+</file>
+
+<file path=customXml/item3.xml><?xml version="1.0" encoding="utf-8"?>
 <ct:contentTypeSchema xmlns:ct="http://schemas.microsoft.com/office/2006/metadata/contentType" xmlns:ma="http://schemas.microsoft.com/office/2006/metadata/properties/metaAttributes" ct:_="" ma:_="" ma:contentTypeName="문서" ma:contentTypeID="0x010100451F7AC263E3454382C243EDFD0C4BB7" ma:contentTypeVersion="8" ma:contentTypeDescription="새 문서를 만듭니다." ma:contentTypeScope="" ma:versionID="f51dad94fa1ec03fd7c816631d6d7ecb">
   <xsd:schema xmlns:xsd="http://www.w3.org/2001/XMLSchema" xmlns:xs="http://www.w3.org/2001/XMLSchema" xmlns:p="http://schemas.microsoft.com/office/2006/metadata/properties" xmlns:ns3="22f2c4ca-b5ad-4e30-85c1-a5fc1575daef" targetNamespace="http://schemas.microsoft.com/office/2006/metadata/properties" ma:root="true" ma:fieldsID="5f4fa0c220168305b7cb20e2b7b6f3ce" ns3:_="">
     <xsd:import namespace="22f2c4ca-b5ad-4e30-85c1-a5fc1575daef"/>
@@ -2505,15 +2517,6 @@
 </ct:contentTypeSchema>
 </file>
 
-<file path=customXml/item3.xml><?xml version="1.0" encoding="utf-8"?>
-<?mso-contentType ?>
-<FormTemplates xmlns="http://schemas.microsoft.com/sharepoint/v3/contenttype/forms">
-  <Display>DocumentLibraryForm</Display>
-  <Edit>DocumentLibraryForm</Edit>
-  <New>DocumentLibraryForm</New>
-</FormTemplates>
-</file>
-
 <file path=customXml/item4.xml><?xml version="1.0" encoding="utf-8"?>
 <b:Sources xmlns:b="http://schemas.openxmlformats.org/officeDocument/2006/bibliography" xmlns="http://schemas.openxmlformats.org/officeDocument/2006/bibliography" SelectedStyle="\APASixthEditionOfficeOnline.xsl" StyleName="APA" Version="6"/>
 </file>
@@ -2528,6 +2531,14 @@
 </file>
 
 <file path=customXml/itemProps2.xml><?xml version="1.0" encoding="utf-8"?>
+<ds:datastoreItem xmlns:ds="http://schemas.openxmlformats.org/officeDocument/2006/customXml" ds:itemID="{3D2118E4-9B42-4187-BBF5-E2611314A052}">
+  <ds:schemaRefs>
+    <ds:schemaRef ds:uri="http://schemas.microsoft.com/sharepoint/v3/contenttype/forms"/>
+  </ds:schemaRefs>
+</ds:datastoreItem>
+</file>
+
+<file path=customXml/itemProps3.xml><?xml version="1.0" encoding="utf-8"?>
 <ds:datastoreItem xmlns:ds="http://schemas.openxmlformats.org/officeDocument/2006/customXml" ds:itemID="{335A4376-73BF-4154-92BD-0023CECD72A4}">
   <ds:schemaRefs>
     <ds:schemaRef ds:uri="http://schemas.microsoft.com/office/2006/metadata/contentType"/>
@@ -2545,16 +2556,8 @@
 </ds:datastoreItem>
 </file>
 
-<file path=customXml/itemProps3.xml><?xml version="1.0" encoding="utf-8"?>
-<ds:datastoreItem xmlns:ds="http://schemas.openxmlformats.org/officeDocument/2006/customXml" ds:itemID="{3D2118E4-9B42-4187-BBF5-E2611314A052}">
-  <ds:schemaRefs>
-    <ds:schemaRef ds:uri="http://schemas.microsoft.com/sharepoint/v3/contenttype/forms"/>
-  </ds:schemaRefs>
-</ds:datastoreItem>
-</file>
-
 <file path=customXml/itemProps4.xml><?xml version="1.0" encoding="utf-8"?>
-<ds:datastoreItem xmlns:ds="http://schemas.openxmlformats.org/officeDocument/2006/customXml" ds:itemID="{AC5E2073-089B-41AD-9734-FBFE31B99074}">
+<ds:datastoreItem xmlns:ds="http://schemas.openxmlformats.org/officeDocument/2006/customXml" ds:itemID="{8FD3849E-65CA-4698-AA1B-523CD5BEAF72}">
   <ds:schemaRefs>
     <ds:schemaRef ds:uri="http://schemas.openxmlformats.org/officeDocument/2006/bibliography"/>
   </ds:schemaRefs>

</xml_diff>